<commit_message>
docs modified, google protocol buffer messages explained
</commit_message>
<xml_diff>
--- a/Documentation/PDP_Developers_Guide.docx
+++ b/Documentation/PDP_Developers_Guide.docx
@@ -297,7 +297,11 @@
               <w:right w:val="single" w:sz="4" w:space="0" w:color="000000" w:themeColor="text1"/>
             </w:tcBorders>
           </w:tcPr>
-          <w:p/>
+          <w:p>
+            <w:r>
+              <w:t>2013-08-31</w:t>
+            </w:r>
+          </w:p>
         </w:tc>
         <w:tc>
           <w:tcPr>
@@ -309,7 +313,13 @@
               <w:right w:val="single" w:sz="4" w:space="0" w:color="000000" w:themeColor="text1"/>
             </w:tcBorders>
           </w:tcPr>
-          <w:p/>
+          <w:p>
+            <w:proofErr w:type="spellStart"/>
+            <w:r>
+              <w:t>Stoimenov</w:t>
+            </w:r>
+            <w:proofErr w:type="spellEnd"/>
+          </w:p>
         </w:tc>
         <w:tc>
           <w:tcPr>
@@ -321,7 +331,11 @@
               <w:right w:val="single" w:sz="4" w:space="0" w:color="000000" w:themeColor="text1"/>
             </w:tcBorders>
           </w:tcPr>
-          <w:p/>
+          <w:p>
+            <w:r>
+              <w:t>Document updated</w:t>
+            </w:r>
+          </w:p>
         </w:tc>
       </w:tr>
     </w:tbl>
@@ -453,6 +467,7 @@
       <w:r>
         <w:rPr>
           <w:noProof/>
+          <w:lang w:bidi="ar-SA"/>
         </w:rPr>
         <w:drawing>
           <wp:inline distT="0" distB="0" distL="0" distR="0">
@@ -876,6 +891,7 @@
       <w:r>
         <w:rPr>
           <w:noProof/>
+          <w:lang w:bidi="ar-SA"/>
         </w:rPr>
         <w:lastRenderedPageBreak/>
         <w:drawing>
@@ -960,38 +976,776 @@
     </w:p>
     <w:p/>
     <w:p>
-      <w:r>
-        <w:fldChar w:fldCharType="begin"/>
-      </w:r>
-      <w:r>
-        <w:instrText xml:space="preserve"> REF _Ref361308908 \h </w:instrText>
-      </w:r>
-      <w:r>
-        <w:fldChar w:fldCharType="separate"/>
-      </w:r>
-      <w:r>
-        <w:t xml:space="preserve">Figure </w:t>
-      </w:r>
-      <w:r>
-        <w:rPr>
-          <w:noProof/>
-        </w:rPr>
-        <w:t>2</w:t>
-      </w:r>
-      <w:r>
-        <w:fldChar w:fldCharType="end"/>
-      </w:r>
-      <w:r>
-        <w:t xml:space="preserve"> represents class diagram of the communication </w:t>
-      </w:r>
-      <w:r>
-        <w:t>manager</w:t>
-      </w:r>
-      <w:r>
-        <w:t>. For the sake of simplicity, only the most important classes are shown.</w:t>
-      </w:r>
-      <w:r>
+      <w:pPr>
+        <w:pStyle w:val="Heading2"/>
+      </w:pPr>
+      <w:r>
+        <w:t xml:space="preserve">Adding new </w:t>
+      </w:r>
+      <w:r>
+        <w:t xml:space="preserve">message </w:t>
+      </w:r>
+      <w:r>
+        <w:t>types and extending the old ones</w:t>
+      </w:r>
+    </w:p>
+    <w:p>
+      <w:r>
+        <w:t xml:space="preserve">To add a new message type, the proto file located in </w:t>
+      </w:r>
+      <w:proofErr w:type="spellStart"/>
+      <w:r>
+        <w:rPr>
+          <w:rStyle w:val="italicChar"/>
+        </w:rPr>
+        <w:t>PdpCommunicationManager</w:t>
+      </w:r>
+      <w:proofErr w:type="spellEnd"/>
+      <w:r>
+        <w:rPr>
+          <w:rStyle w:val="italicChar"/>
+        </w:rPr>
+        <w:t>/</w:t>
+      </w:r>
+      <w:proofErr w:type="spellStart"/>
+      <w:r>
+        <w:rPr>
+          <w:rStyle w:val="italicChar"/>
+        </w:rPr>
+        <w:t>src</w:t>
+      </w:r>
+      <w:proofErr w:type="spellEnd"/>
+      <w:r>
+        <w:rPr>
+          <w:rStyle w:val="italicChar"/>
+        </w:rPr>
+        <w:t>/main/resources/proto/</w:t>
+      </w:r>
+      <w:proofErr w:type="spellStart"/>
+      <w:r>
+        <w:rPr>
+          <w:rStyle w:val="italicChar"/>
+        </w:rPr>
+        <w:t>PdpProtos.proto</w:t>
+      </w:r>
+      <w:proofErr w:type="spellEnd"/>
+      <w:r>
+        <w:t xml:space="preserve"> must be edited. This is where the definition of the new message type should be added. For details how to define a </w:t>
+      </w:r>
+      <w:proofErr w:type="spellStart"/>
+      <w:r>
+        <w:t>google</w:t>
+      </w:r>
+      <w:proofErr w:type="spellEnd"/>
+      <w:r>
+        <w:t xml:space="preserve"> protocol buffer message, refer to the online documentation of </w:t>
+      </w:r>
+      <w:proofErr w:type="spellStart"/>
+      <w:r>
+        <w:t>google</w:t>
+      </w:r>
+      <w:proofErr w:type="spellEnd"/>
+      <w:r>
+        <w:t xml:space="preserve"> protocol buffers. </w:t>
+      </w:r>
+      <w:r>
+        <w:t xml:space="preserve">Google protocol buffer messages should be prefixed with </w:t>
+      </w:r>
+      <w:proofErr w:type="spellStart"/>
+      <w:r>
+        <w:rPr>
+          <w:rStyle w:val="italicChar"/>
+        </w:rPr>
+        <w:t>Gp</w:t>
+      </w:r>
+      <w:proofErr w:type="spellEnd"/>
+      <w:r>
+        <w:t xml:space="preserve"> so that they can be easily distinguished from the rest of the code. After that, </w:t>
+      </w:r>
+      <w:proofErr w:type="spellStart"/>
+      <w:r>
+        <w:t>google</w:t>
+      </w:r>
+      <w:proofErr w:type="spellEnd"/>
+      <w:r>
+        <w:t xml:space="preserve"> protocol buffer compile tool should be used to generate corresponding java code. This is an example of the invocation </w:t>
+      </w:r>
+      <w:r>
+        <w:t xml:space="preserve">of the tool </w:t>
+      </w:r>
+      <w:r>
+        <w:t>(note that here absolute paths are used and they can differ from what is on your machine):</w:t>
+      </w:r>
+    </w:p>
+    <w:p>
+      <w:pPr>
+        <w:tabs>
+          <w:tab w:val="left" w:pos="916"/>
+          <w:tab w:val="left" w:pos="1832"/>
+          <w:tab w:val="left" w:pos="2748"/>
+          <w:tab w:val="left" w:pos="3664"/>
+          <w:tab w:val="left" w:pos="4580"/>
+          <w:tab w:val="left" w:pos="5496"/>
+          <w:tab w:val="left" w:pos="6412"/>
+          <w:tab w:val="left" w:pos="7328"/>
+          <w:tab w:val="left" w:pos="8244"/>
+          <w:tab w:val="left" w:pos="9160"/>
+          <w:tab w:val="left" w:pos="10076"/>
+          <w:tab w:val="left" w:pos="10992"/>
+          <w:tab w:val="left" w:pos="11908"/>
+          <w:tab w:val="left" w:pos="12824"/>
+          <w:tab w:val="left" w:pos="13740"/>
+          <w:tab w:val="left" w:pos="14656"/>
+        </w:tabs>
+        <w:spacing w:after="0" w:line="240" w:lineRule="auto"/>
+        <w:rPr>
+          <w:rFonts w:ascii="Courier New" w:eastAsia="Times New Roman" w:hAnsi="Courier New" w:cs="Courier New"/>
+          <w:sz w:val="20"/>
+          <w:szCs w:val="20"/>
+        </w:rPr>
+      </w:pPr>
+      <w:proofErr w:type="spellStart"/>
+      <w:proofErr w:type="gramStart"/>
+      <w:r>
+        <w:rPr>
+          <w:rFonts w:ascii="Courier New" w:eastAsia="Times New Roman" w:hAnsi="Courier New" w:cs="Courier New"/>
+          <w:sz w:val="20"/>
+          <w:szCs w:val="20"/>
+        </w:rPr>
+        <w:t>protoc</w:t>
+      </w:r>
+      <w:proofErr w:type="spellEnd"/>
+      <w:proofErr w:type="gramEnd"/>
+      <w:r>
+        <w:rPr>
+          <w:rFonts w:ascii="Courier New" w:eastAsia="Times New Roman" w:hAnsi="Courier New" w:cs="Courier New"/>
+          <w:sz w:val="20"/>
+          <w:szCs w:val="20"/>
+        </w:rPr>
+        <w:t xml:space="preserve"> --</w:t>
+      </w:r>
+      <w:proofErr w:type="spellStart"/>
+      <w:r>
+        <w:rPr>
+          <w:rFonts w:ascii="Courier New" w:eastAsia="Times New Roman" w:hAnsi="Courier New" w:cs="Courier New"/>
+          <w:sz w:val="20"/>
+          <w:szCs w:val="20"/>
+        </w:rPr>
+        <w:t>java_out</w:t>
+      </w:r>
+      <w:proofErr w:type="spellEnd"/>
+      <w:r>
+        <w:rPr>
+          <w:rFonts w:ascii="Courier New" w:eastAsia="Times New Roman" w:hAnsi="Courier New" w:cs="Courier New"/>
+          <w:sz w:val="20"/>
+          <w:szCs w:val="20"/>
+        </w:rPr>
+        <w:t>=</w:t>
+      </w:r>
+      <w:r>
+        <w:rPr>
+          <w:rFonts w:ascii="Courier New" w:eastAsia="Times New Roman" w:hAnsi="Courier New" w:cs="Courier New"/>
+          <w:sz w:val="20"/>
+          <w:szCs w:val="20"/>
+        </w:rPr>
+        <w:t>D:\githiwi\CommunicationManager\src\main\java\</w:t>
+      </w:r>
+      <w:r>
+        <w:rPr>
+          <w:rFonts w:ascii="Courier New" w:eastAsia="Times New Roman" w:hAnsi="Courier New" w:cs="Courier New"/>
+          <w:sz w:val="20"/>
+          <w:szCs w:val="20"/>
+        </w:rPr>
         <w:t xml:space="preserve"> </w:t>
+      </w:r>
+      <w:proofErr w:type="spellStart"/>
+      <w:r>
+        <w:rPr>
+          <w:rFonts w:ascii="Courier New" w:eastAsia="Times New Roman" w:hAnsi="Courier New" w:cs="Courier New"/>
+          <w:sz w:val="20"/>
+          <w:szCs w:val="20"/>
+        </w:rPr>
+        <w:t>PdpProtos.proto</w:t>
+      </w:r>
+      <w:proofErr w:type="spellEnd"/>
+    </w:p>
+    <w:p>
+      <w:pPr>
+        <w:tabs>
+          <w:tab w:val="left" w:pos="916"/>
+          <w:tab w:val="left" w:pos="1832"/>
+          <w:tab w:val="left" w:pos="2748"/>
+          <w:tab w:val="left" w:pos="3664"/>
+          <w:tab w:val="left" w:pos="4580"/>
+          <w:tab w:val="left" w:pos="5496"/>
+          <w:tab w:val="left" w:pos="6412"/>
+          <w:tab w:val="left" w:pos="7328"/>
+          <w:tab w:val="left" w:pos="8244"/>
+          <w:tab w:val="left" w:pos="9160"/>
+          <w:tab w:val="left" w:pos="10076"/>
+          <w:tab w:val="left" w:pos="10992"/>
+          <w:tab w:val="left" w:pos="11908"/>
+          <w:tab w:val="left" w:pos="12824"/>
+          <w:tab w:val="left" w:pos="13740"/>
+          <w:tab w:val="left" w:pos="14656"/>
+        </w:tabs>
+        <w:spacing w:after="0" w:line="240" w:lineRule="auto"/>
+        <w:rPr>
+          <w:rFonts w:ascii="Courier New" w:eastAsia="Times New Roman" w:hAnsi="Courier New" w:cs="Courier New"/>
+          <w:sz w:val="20"/>
+          <w:szCs w:val="20"/>
+        </w:rPr>
+      </w:pPr>
+    </w:p>
+    <w:p>
+      <w:r>
+        <w:t xml:space="preserve">Program </w:t>
+      </w:r>
+      <w:proofErr w:type="spellStart"/>
+      <w:r>
+        <w:rPr>
+          <w:rStyle w:val="italicChar"/>
+        </w:rPr>
+        <w:t>protoc</w:t>
+      </w:r>
+      <w:proofErr w:type="spellEnd"/>
+      <w:r>
+        <w:t xml:space="preserve"> </w:t>
+      </w:r>
+      <w:r>
+        <w:t>is invok</w:t>
+      </w:r>
+      <w:r>
+        <w:t xml:space="preserve">ed in the directory where </w:t>
+      </w:r>
+      <w:proofErr w:type="spellStart"/>
+      <w:r>
+        <w:rPr>
+          <w:rStyle w:val="italicChar"/>
+        </w:rPr>
+        <w:t>PdpProtos.proto</w:t>
+      </w:r>
+      <w:proofErr w:type="spellEnd"/>
+      <w:r>
+        <w:t xml:space="preserve"> is located.</w:t>
+      </w:r>
+      <w:r>
+        <w:t xml:space="preserve"> Google protocol buffer classes contain </w:t>
+      </w:r>
+      <w:r>
+        <w:t>many</w:t>
+      </w:r>
+      <w:r>
+        <w:t xml:space="preserve"> methods which are not relevant to what is needed to program the PDP. Therefore, for each message</w:t>
+      </w:r>
+      <w:r>
+        <w:t xml:space="preserve"> type a</w:t>
+      </w:r>
+      <w:r>
+        <w:t xml:space="preserve"> corresponding java interfac</w:t>
+      </w:r>
+      <w:r>
+        <w:t>e is created. For instance, if G</w:t>
+      </w:r>
+      <w:r>
+        <w:t xml:space="preserve">oogle protocol buffer message type is </w:t>
+      </w:r>
+      <w:proofErr w:type="spellStart"/>
+      <w:r>
+        <w:rPr>
+          <w:rStyle w:val="italicChar"/>
+        </w:rPr>
+        <w:t>Gp</w:t>
+      </w:r>
+      <w:proofErr w:type="spellEnd"/>
+      <w:r>
+        <w:rPr>
+          <w:rStyle w:val="italicChar"/>
+        </w:rPr>
+        <w:t>&lt;name&gt;</w:t>
+      </w:r>
+      <w:r>
+        <w:t xml:space="preserve">, the corresponding java interface will be </w:t>
+      </w:r>
+      <w:r>
+        <w:rPr>
+          <w:rStyle w:val="italicChar"/>
+        </w:rPr>
+        <w:t>I&lt;name&gt;</w:t>
+      </w:r>
+      <w:r>
+        <w:t>.</w:t>
+      </w:r>
+    </w:p>
+    <w:p>
+      <w:r>
+        <w:t>Examples are</w:t>
+      </w:r>
+      <w:r>
+        <w:t>:</w:t>
+      </w:r>
+      <w:r>
+        <w:t xml:space="preserve"> </w:t>
+      </w:r>
+      <w:proofErr w:type="spellStart"/>
+      <w:r>
+        <w:rPr>
+          <w:rStyle w:val="italicChar"/>
+        </w:rPr>
+        <w:t>GpData</w:t>
+      </w:r>
+      <w:proofErr w:type="spellEnd"/>
+      <w:r>
+        <w:t xml:space="preserve"> and </w:t>
+      </w:r>
+      <w:proofErr w:type="spellStart"/>
+      <w:r>
+        <w:rPr>
+          <w:rStyle w:val="italicChar"/>
+        </w:rPr>
+        <w:t>IData</w:t>
+      </w:r>
+      <w:proofErr w:type="spellEnd"/>
+      <w:r>
+        <w:t xml:space="preserve">, </w:t>
+      </w:r>
+      <w:proofErr w:type="spellStart"/>
+      <w:r>
+        <w:rPr>
+          <w:rStyle w:val="italicChar"/>
+        </w:rPr>
+        <w:t>GpMechanism</w:t>
+      </w:r>
+      <w:proofErr w:type="spellEnd"/>
+      <w:r>
+        <w:t xml:space="preserve"> and </w:t>
+      </w:r>
+      <w:proofErr w:type="spellStart"/>
+      <w:r>
+        <w:rPr>
+          <w:rStyle w:val="italicChar"/>
+        </w:rPr>
+        <w:t>IMechanism</w:t>
+      </w:r>
+      <w:proofErr w:type="spellEnd"/>
+      <w:r>
+        <w:t xml:space="preserve">. </w:t>
+      </w:r>
+      <w:r>
+        <w:t xml:space="preserve">The concrete implementations of the interfaces are named </w:t>
+      </w:r>
+      <w:r>
+        <w:rPr>
+          <w:rStyle w:val="italicChar"/>
+        </w:rPr>
+        <w:t>&lt;name&gt;Basic</w:t>
+      </w:r>
+      <w:r>
+        <w:t xml:space="preserve">. For example, </w:t>
+      </w:r>
+      <w:proofErr w:type="spellStart"/>
+      <w:r>
+        <w:rPr>
+          <w:rStyle w:val="italicChar"/>
+        </w:rPr>
+        <w:t>IMechanism</w:t>
+      </w:r>
+      <w:proofErr w:type="spellEnd"/>
+      <w:r>
+        <w:t xml:space="preserve"> interface is implemented by the java class </w:t>
+      </w:r>
+      <w:proofErr w:type="spellStart"/>
+      <w:r>
+        <w:rPr>
+          <w:rStyle w:val="italicChar"/>
+        </w:rPr>
+        <w:t>MechanismBasic</w:t>
+      </w:r>
+      <w:proofErr w:type="spellEnd"/>
+      <w:r>
+        <w:t xml:space="preserve">. </w:t>
+      </w:r>
+      <w:proofErr w:type="spellStart"/>
+      <w:r>
+        <w:rPr>
+          <w:rStyle w:val="italicChar"/>
+        </w:rPr>
+        <w:t>MechanismBasic</w:t>
+      </w:r>
+      <w:proofErr w:type="spellEnd"/>
+      <w:r>
+        <w:t xml:space="preserve"> object can be created from a </w:t>
+      </w:r>
+      <w:proofErr w:type="spellStart"/>
+      <w:r>
+        <w:rPr>
+          <w:rStyle w:val="italicChar"/>
+        </w:rPr>
+        <w:t>GpMechanism</w:t>
+      </w:r>
+      <w:proofErr w:type="spellEnd"/>
+      <w:r>
+        <w:t xml:space="preserve"> object by invoking the constructor of the </w:t>
+      </w:r>
+      <w:proofErr w:type="spellStart"/>
+      <w:r>
+        <w:rPr>
+          <w:rStyle w:val="italicChar"/>
+        </w:rPr>
+        <w:t>MechanismBasic</w:t>
+      </w:r>
+      <w:proofErr w:type="spellEnd"/>
+      <w:r>
+        <w:t xml:space="preserve"> </w:t>
+      </w:r>
+      <w:r>
+        <w:t xml:space="preserve">with </w:t>
+      </w:r>
+      <w:proofErr w:type="spellStart"/>
+      <w:r>
+        <w:rPr>
+          <w:rStyle w:val="italicChar"/>
+        </w:rPr>
+        <w:t>GpMechanism</w:t>
+      </w:r>
+      <w:proofErr w:type="spellEnd"/>
+      <w:r>
+        <w:t xml:space="preserve"> </w:t>
+      </w:r>
+      <w:r>
+        <w:t>object as the</w:t>
+      </w:r>
+      <w:r>
+        <w:t xml:space="preserve"> parameter. </w:t>
+      </w:r>
+      <w:proofErr w:type="spellStart"/>
+      <w:r>
+        <w:rPr>
+          <w:rStyle w:val="italicChar"/>
+        </w:rPr>
+        <w:t>MechanismBasic</w:t>
+      </w:r>
+      <w:proofErr w:type="spellEnd"/>
+      <w:r>
+        <w:t xml:space="preserve"> also contains a static method: </w:t>
+      </w:r>
+    </w:p>
+    <w:p>
+      <w:pPr>
+        <w:rPr>
+          <w:rFonts w:ascii="Consolas" w:hAnsi="Consolas" w:cs="Consolas"/>
+          <w:color w:val="000000"/>
+          <w:szCs w:val="24"/>
+          <w:lang w:bidi="ar-SA"/>
+        </w:rPr>
+      </w:pPr>
+      <w:proofErr w:type="gramStart"/>
+      <w:r>
+        <w:rPr>
+          <w:rFonts w:ascii="Consolas" w:hAnsi="Consolas" w:cs="Consolas"/>
+          <w:b/>
+          <w:bCs/>
+          <w:color w:val="7F0055"/>
+          <w:szCs w:val="24"/>
+          <w:lang w:bidi="ar-SA"/>
+        </w:rPr>
+        <w:t>public</w:t>
+      </w:r>
+      <w:proofErr w:type="gramEnd"/>
+      <w:r>
+        <w:rPr>
+          <w:rFonts w:ascii="Consolas" w:hAnsi="Consolas" w:cs="Consolas"/>
+          <w:color w:val="000000"/>
+          <w:szCs w:val="24"/>
+          <w:lang w:bidi="ar-SA"/>
+        </w:rPr>
+        <w:t xml:space="preserve"> </w:t>
+      </w:r>
+      <w:r>
+        <w:rPr>
+          <w:rFonts w:ascii="Consolas" w:hAnsi="Consolas" w:cs="Consolas"/>
+          <w:b/>
+          <w:bCs/>
+          <w:color w:val="7F0055"/>
+          <w:szCs w:val="24"/>
+          <w:lang w:bidi="ar-SA"/>
+        </w:rPr>
+        <w:t>static</w:t>
+      </w:r>
+      <w:r>
+        <w:rPr>
+          <w:rFonts w:ascii="Consolas" w:hAnsi="Consolas" w:cs="Consolas"/>
+          <w:color w:val="000000"/>
+          <w:szCs w:val="24"/>
+          <w:lang w:bidi="ar-SA"/>
+        </w:rPr>
+        <w:t xml:space="preserve"> </w:t>
+      </w:r>
+      <w:proofErr w:type="spellStart"/>
+      <w:r>
+        <w:rPr>
+          <w:rFonts w:ascii="Consolas" w:hAnsi="Consolas" w:cs="Consolas"/>
+          <w:color w:val="000000"/>
+          <w:szCs w:val="24"/>
+          <w:lang w:bidi="ar-SA"/>
+        </w:rPr>
+        <w:t>GpMechanism</w:t>
+      </w:r>
+      <w:proofErr w:type="spellEnd"/>
+      <w:r>
+        <w:rPr>
+          <w:rFonts w:ascii="Consolas" w:hAnsi="Consolas" w:cs="Consolas"/>
+          <w:color w:val="000000"/>
+          <w:szCs w:val="24"/>
+          <w:lang w:bidi="ar-SA"/>
+        </w:rPr>
+        <w:t xml:space="preserve"> </w:t>
+      </w:r>
+      <w:proofErr w:type="spellStart"/>
+      <w:r>
+        <w:rPr>
+          <w:rFonts w:ascii="Consolas" w:hAnsi="Consolas" w:cs="Consolas"/>
+          <w:color w:val="000000"/>
+          <w:szCs w:val="24"/>
+          <w:lang w:bidi="ar-SA"/>
+        </w:rPr>
+        <w:t>createGpbMechanism</w:t>
+      </w:r>
+      <w:proofErr w:type="spellEnd"/>
+      <w:r>
+        <w:rPr>
+          <w:rFonts w:ascii="Consolas" w:hAnsi="Consolas" w:cs="Consolas"/>
+          <w:color w:val="000000"/>
+          <w:szCs w:val="24"/>
+          <w:lang w:bidi="ar-SA"/>
+        </w:rPr>
+        <w:t>(</w:t>
+      </w:r>
+      <w:proofErr w:type="spellStart"/>
+      <w:r>
+        <w:rPr>
+          <w:rFonts w:ascii="Consolas" w:hAnsi="Consolas" w:cs="Consolas"/>
+          <w:color w:val="000000"/>
+          <w:szCs w:val="24"/>
+          <w:lang w:bidi="ar-SA"/>
+        </w:rPr>
+        <w:t>IMechanism</w:t>
+      </w:r>
+      <w:proofErr w:type="spellEnd"/>
+      <w:r>
+        <w:rPr>
+          <w:rFonts w:ascii="Consolas" w:hAnsi="Consolas" w:cs="Consolas"/>
+          <w:color w:val="000000"/>
+          <w:szCs w:val="24"/>
+          <w:lang w:bidi="ar-SA"/>
+        </w:rPr>
+        <w:t xml:space="preserve"> m)</w:t>
+      </w:r>
+    </w:p>
+    <w:p>
+      <w:pPr>
+        <w:rPr>
+          <w:lang w:bidi="ar-SA"/>
+        </w:rPr>
+      </w:pPr>
+      <w:proofErr w:type="gramStart"/>
+      <w:r>
+        <w:rPr>
+          <w:lang w:bidi="ar-SA"/>
+        </w:rPr>
+        <w:t>which</w:t>
+      </w:r>
+      <w:proofErr w:type="gramEnd"/>
+      <w:r>
+        <w:rPr>
+          <w:lang w:bidi="ar-SA"/>
+        </w:rPr>
+        <w:t xml:space="preserve"> can be used to convert </w:t>
+      </w:r>
+      <w:proofErr w:type="spellStart"/>
+      <w:r>
+        <w:rPr>
+          <w:rStyle w:val="italicChar"/>
+        </w:rPr>
+        <w:t>IMechanism</w:t>
+      </w:r>
+      <w:proofErr w:type="spellEnd"/>
+      <w:r>
+        <w:rPr>
+          <w:lang w:bidi="ar-SA"/>
+        </w:rPr>
+        <w:t xml:space="preserve"> object instance to </w:t>
+      </w:r>
+      <w:proofErr w:type="spellStart"/>
+      <w:r>
+        <w:rPr>
+          <w:rStyle w:val="italicChar"/>
+        </w:rPr>
+        <w:t>GpMechanism</w:t>
+      </w:r>
+      <w:proofErr w:type="spellEnd"/>
+      <w:r>
+        <w:rPr>
+          <w:lang w:bidi="ar-SA"/>
+        </w:rPr>
+        <w:t xml:space="preserve"> object.</w:t>
+      </w:r>
+    </w:p>
+    <w:p>
+      <w:pPr>
+        <w:rPr>
+          <w:lang w:bidi="ar-SA"/>
+        </w:rPr>
+      </w:pPr>
+      <w:r>
+        <w:rPr>
+          <w:lang w:bidi="ar-SA"/>
+        </w:rPr>
+        <w:t xml:space="preserve">The </w:t>
+      </w:r>
+      <w:r>
+        <w:rPr>
+          <w:lang w:bidi="ar-SA"/>
+        </w:rPr>
+        <w:t>principles</w:t>
+      </w:r>
+      <w:r>
+        <w:rPr>
+          <w:lang w:bidi="ar-SA"/>
+        </w:rPr>
+        <w:t xml:space="preserve"> explained above</w:t>
+      </w:r>
+      <w:r>
+        <w:rPr>
+          <w:lang w:bidi="ar-SA"/>
+        </w:rPr>
+        <w:t xml:space="preserve"> hold</w:t>
+      </w:r>
+      <w:r>
+        <w:rPr>
+          <w:lang w:bidi="ar-SA"/>
+        </w:rPr>
+        <w:t xml:space="preserve"> for all message types.</w:t>
+      </w:r>
+    </w:p>
+    <w:p>
+      <w:pPr>
+        <w:rPr>
+          <w:lang w:bidi="ar-SA"/>
+        </w:rPr>
+      </w:pPr>
+      <w:r>
+        <w:rPr>
+          <w:lang w:bidi="ar-SA"/>
+        </w:rPr>
+        <w:t xml:space="preserve">Extending existing message types includes modifying the proto file, generating java classes from it, adding new methods to the corresponding java interface, implementing </w:t>
+      </w:r>
+      <w:r>
+        <w:rPr>
+          <w:lang w:bidi="ar-SA"/>
+        </w:rPr>
+        <w:t>these methods</w:t>
+      </w:r>
+      <w:r>
+        <w:rPr>
+          <w:lang w:bidi="ar-SA"/>
+        </w:rPr>
+        <w:t xml:space="preserve"> in the basic class,</w:t>
+      </w:r>
+      <w:r>
+        <w:rPr>
+          <w:lang w:bidi="ar-SA"/>
+        </w:rPr>
+        <w:t xml:space="preserve"> and finally</w:t>
+      </w:r>
+      <w:r>
+        <w:rPr>
+          <w:lang w:bidi="ar-SA"/>
+        </w:rPr>
+        <w:t xml:space="preserve"> modifying the basic class to support the new attribute.</w:t>
+      </w:r>
+    </w:p>
+    <w:p>
+      <w:pPr>
+        <w:rPr>
+          <w:lang w:bidi="ar-SA"/>
+        </w:rPr>
+      </w:pPr>
+      <w:r>
+        <w:rPr>
+          <w:lang w:bidi="ar-SA"/>
+        </w:rPr>
+        <w:t>Notice</w:t>
+      </w:r>
+      <w:r>
+        <w:rPr>
+          <w:lang w:bidi="ar-SA"/>
+        </w:rPr>
+        <w:t xml:space="preserve"> that in basic class equals methods are redefined for the testing purposes. In the </w:t>
+      </w:r>
+      <w:r>
+        <w:rPr>
+          <w:rStyle w:val="italicChar"/>
+        </w:rPr>
+        <w:t>equal</w:t>
+      </w:r>
+      <w:r>
+        <w:rPr>
+          <w:rStyle w:val="italicChar"/>
+        </w:rPr>
+        <w:t>s</w:t>
+      </w:r>
+      <w:r>
+        <w:rPr>
+          <w:lang w:bidi="ar-SA"/>
+        </w:rPr>
+        <w:t xml:space="preserve"> method two object</w:t>
+      </w:r>
+      <w:r>
+        <w:rPr>
+          <w:lang w:bidi="ar-SA"/>
+        </w:rPr>
+        <w:t>s</w:t>
+      </w:r>
+      <w:r>
+        <w:rPr>
+          <w:lang w:bidi="ar-SA"/>
+        </w:rPr>
+        <w:t xml:space="preserve"> are compared by values of their private attributes.</w:t>
+      </w:r>
+      <w:r>
+        <w:rPr>
+          <w:lang w:bidi="ar-SA"/>
+        </w:rPr>
+        <w:t xml:space="preserve"> In addition, </w:t>
+      </w:r>
+      <w:proofErr w:type="spellStart"/>
+      <w:proofErr w:type="gramStart"/>
+      <w:r>
+        <w:rPr>
+          <w:rStyle w:val="italicChar"/>
+        </w:rPr>
+        <w:t>toString</w:t>
+      </w:r>
+      <w:proofErr w:type="spellEnd"/>
+      <w:r>
+        <w:rPr>
+          <w:rStyle w:val="italicChar"/>
+        </w:rPr>
+        <w:t>(</w:t>
+      </w:r>
+      <w:proofErr w:type="gramEnd"/>
+      <w:r>
+        <w:rPr>
+          <w:rStyle w:val="italicChar"/>
+        </w:rPr>
+        <w:t>)</w:t>
+      </w:r>
+      <w:r>
+        <w:rPr>
+          <w:lang w:bidi="ar-SA"/>
+        </w:rPr>
+        <w:t xml:space="preserve"> methods are redefined as well for logging purposes.</w:t>
       </w:r>
     </w:p>
     <w:p>
@@ -1003,7 +1757,34 @@
         </w:numPr>
       </w:pPr>
       <w:r>
+        <w:lastRenderedPageBreak/>
         <w:t>Scenario: Communication between a PEP and the PDP</w:t>
+      </w:r>
+    </w:p>
+    <w:p>
+      <w:r>
+        <w:fldChar w:fldCharType="begin"/>
+      </w:r>
+      <w:r>
+        <w:instrText xml:space="preserve"> REF _Ref361308908 \h </w:instrText>
+      </w:r>
+      <w:r>
+        <w:fldChar w:fldCharType="separate"/>
+      </w:r>
+      <w:r>
+        <w:t xml:space="preserve">Figure </w:t>
+      </w:r>
+      <w:r>
+        <w:rPr>
+          <w:noProof/>
+        </w:rPr>
+        <w:t>2</w:t>
+      </w:r>
+      <w:r>
+        <w:fldChar w:fldCharType="end"/>
+      </w:r>
+      <w:r>
+        <w:t xml:space="preserve"> represents class diagram of the communication manager. For the sake of simplicity, only the most important classes are shown. </w:t>
       </w:r>
     </w:p>
     <w:p>
@@ -1580,6 +2361,7 @@
       <w:r>
         <w:rPr>
           <w:noProof/>
+          <w:lang w:bidi="ar-SA"/>
         </w:rPr>
         <w:lastRenderedPageBreak/>
         <w:drawing>
@@ -1669,6 +2451,7 @@
       <w:r>
         <w:rPr>
           <w:noProof/>
+          <w:lang w:bidi="ar-SA"/>
         </w:rPr>
         <w:drawing>
           <wp:inline distT="0" distB="0" distL="0" distR="0">
@@ -1934,6 +2717,101 @@
     </w:lvl>
   </w:abstractNum>
   <w:abstractNum w:abstractNumId="2">
+    <w:nsid w:val="16B0209A"/>
+    <w:multiLevelType w:val="multilevel"/>
+    <w:tmpl w:val="04090025"/>
+    <w:lvl w:ilvl="0">
+      <w:start w:val="1"/>
+      <w:numFmt w:val="decimal"/>
+      <w:pStyle w:val="Heading1"/>
+      <w:lvlText w:val="%1"/>
+      <w:lvlJc w:val="left"/>
+      <w:pPr>
+        <w:ind w:left="432" w:hanging="432"/>
+      </w:pPr>
+    </w:lvl>
+    <w:lvl w:ilvl="1">
+      <w:start w:val="1"/>
+      <w:numFmt w:val="decimal"/>
+      <w:pStyle w:val="Heading2"/>
+      <w:lvlText w:val="%1.%2"/>
+      <w:lvlJc w:val="left"/>
+      <w:pPr>
+        <w:ind w:left="576" w:hanging="576"/>
+      </w:pPr>
+    </w:lvl>
+    <w:lvl w:ilvl="2">
+      <w:start w:val="1"/>
+      <w:numFmt w:val="decimal"/>
+      <w:pStyle w:val="Heading3"/>
+      <w:lvlText w:val="%1.%2.%3"/>
+      <w:lvlJc w:val="left"/>
+      <w:pPr>
+        <w:ind w:left="720" w:hanging="720"/>
+      </w:pPr>
+    </w:lvl>
+    <w:lvl w:ilvl="3">
+      <w:start w:val="1"/>
+      <w:numFmt w:val="decimal"/>
+      <w:pStyle w:val="Heading4"/>
+      <w:lvlText w:val="%1.%2.%3.%4"/>
+      <w:lvlJc w:val="left"/>
+      <w:pPr>
+        <w:ind w:left="864" w:hanging="864"/>
+      </w:pPr>
+    </w:lvl>
+    <w:lvl w:ilvl="4">
+      <w:start w:val="1"/>
+      <w:numFmt w:val="decimal"/>
+      <w:pStyle w:val="Heading5"/>
+      <w:lvlText w:val="%1.%2.%3.%4.%5"/>
+      <w:lvlJc w:val="left"/>
+      <w:pPr>
+        <w:ind w:left="1008" w:hanging="1008"/>
+      </w:pPr>
+    </w:lvl>
+    <w:lvl w:ilvl="5">
+      <w:start w:val="1"/>
+      <w:numFmt w:val="decimal"/>
+      <w:pStyle w:val="Heading6"/>
+      <w:lvlText w:val="%1.%2.%3.%4.%5.%6"/>
+      <w:lvlJc w:val="left"/>
+      <w:pPr>
+        <w:ind w:left="1152" w:hanging="1152"/>
+      </w:pPr>
+    </w:lvl>
+    <w:lvl w:ilvl="6">
+      <w:start w:val="1"/>
+      <w:numFmt w:val="decimal"/>
+      <w:pStyle w:val="Heading7"/>
+      <w:lvlText w:val="%1.%2.%3.%4.%5.%6.%7"/>
+      <w:lvlJc w:val="left"/>
+      <w:pPr>
+        <w:ind w:left="1296" w:hanging="1296"/>
+      </w:pPr>
+    </w:lvl>
+    <w:lvl w:ilvl="7">
+      <w:start w:val="1"/>
+      <w:numFmt w:val="decimal"/>
+      <w:pStyle w:val="Heading8"/>
+      <w:lvlText w:val="%1.%2.%3.%4.%5.%6.%7.%8"/>
+      <w:lvlJc w:val="left"/>
+      <w:pPr>
+        <w:ind w:left="1440" w:hanging="1440"/>
+      </w:pPr>
+    </w:lvl>
+    <w:lvl w:ilvl="8">
+      <w:start w:val="1"/>
+      <w:numFmt w:val="decimal"/>
+      <w:pStyle w:val="Heading9"/>
+      <w:lvlText w:val="%1.%2.%3.%4.%5.%6.%7.%8.%9"/>
+      <w:lvlJc w:val="left"/>
+      <w:pPr>
+        <w:ind w:left="1584" w:hanging="1584"/>
+      </w:pPr>
+    </w:lvl>
+  </w:abstractNum>
+  <w:abstractNum w:abstractNumId="3">
     <w:nsid w:val="198A7D4C"/>
     <w:multiLevelType w:val="hybridMultilevel"/>
     <w:tmpl w:val="BE9AA9CE"/>
@@ -2022,7 +2900,7 @@
       </w:pPr>
     </w:lvl>
   </w:abstractNum>
-  <w:abstractNum w:abstractNumId="3">
+  <w:abstractNum w:abstractNumId="4">
     <w:nsid w:val="3A3708FD"/>
     <w:multiLevelType w:val="hybridMultilevel"/>
     <w:tmpl w:val="6EA63D44"/>
@@ -2111,7 +2989,7 @@
       </w:pPr>
     </w:lvl>
   </w:abstractNum>
-  <w:abstractNum w:abstractNumId="4">
+  <w:abstractNum w:abstractNumId="5">
     <w:nsid w:val="41E065CF"/>
     <w:multiLevelType w:val="hybridMultilevel"/>
     <w:tmpl w:val="42980FC4"/>
@@ -2197,7 +3075,7 @@
       </w:pPr>
     </w:lvl>
   </w:abstractNum>
-  <w:abstractNum w:abstractNumId="5">
+  <w:abstractNum w:abstractNumId="6">
     <w:nsid w:val="512F3122"/>
     <w:multiLevelType w:val="hybridMultilevel"/>
     <w:tmpl w:val="0BFAD2E8"/>
@@ -2286,7 +3164,7 @@
       </w:pPr>
     </w:lvl>
   </w:abstractNum>
-  <w:abstractNum w:abstractNumId="6">
+  <w:abstractNum w:abstractNumId="7">
     <w:nsid w:val="544A6A21"/>
     <w:multiLevelType w:val="hybridMultilevel"/>
     <w:tmpl w:val="12F822C2"/>
@@ -2375,7 +3253,7 @@
       </w:pPr>
     </w:lvl>
   </w:abstractNum>
-  <w:abstractNum w:abstractNumId="7">
+  <w:abstractNum w:abstractNumId="8">
     <w:nsid w:val="5BA46965"/>
     <w:multiLevelType w:val="multilevel"/>
     <w:tmpl w:val="0409001F"/>
@@ -2461,7 +3339,7 @@
       </w:pPr>
     </w:lvl>
   </w:abstractNum>
-  <w:abstractNum w:abstractNumId="8">
+  <w:abstractNum w:abstractNumId="9">
     <w:nsid w:val="6D57686E"/>
     <w:multiLevelType w:val="hybridMultilevel"/>
     <w:tmpl w:val="1D1E907C"/>
@@ -2548,31 +3426,34 @@
     </w:lvl>
   </w:abstractNum>
   <w:num w:numId="1">
-    <w:abstractNumId w:val="5"/>
+    <w:abstractNumId w:val="6"/>
   </w:num>
   <w:num w:numId="2">
     <w:abstractNumId w:val="1"/>
   </w:num>
   <w:num w:numId="3">
+    <w:abstractNumId w:val="4"/>
+  </w:num>
+  <w:num w:numId="4">
     <w:abstractNumId w:val="3"/>
   </w:num>
-  <w:num w:numId="4">
-    <w:abstractNumId w:val="2"/>
-  </w:num>
   <w:num w:numId="5">
-    <w:abstractNumId w:val="8"/>
+    <w:abstractNumId w:val="9"/>
   </w:num>
   <w:num w:numId="6">
-    <w:abstractNumId w:val="4"/>
+    <w:abstractNumId w:val="5"/>
   </w:num>
   <w:num w:numId="7">
-    <w:abstractNumId w:val="6"/>
+    <w:abstractNumId w:val="7"/>
   </w:num>
   <w:num w:numId="8">
     <w:abstractNumId w:val="0"/>
   </w:num>
   <w:num w:numId="9">
-    <w:abstractNumId w:val="7"/>
+    <w:abstractNumId w:val="8"/>
+  </w:num>
+  <w:num w:numId="10">
+    <w:abstractNumId w:val="2"/>
   </w:num>
 </w:numbering>
 </file>
@@ -2751,6 +3632,9 @@
     <w:qFormat/>
     <w:rsid w:val="006C0375"/>
     <w:pPr>
+      <w:numPr>
+        <w:numId w:val="10"/>
+      </w:numPr>
       <w:spacing w:before="480" w:after="0"/>
       <w:contextualSpacing/>
       <w:outlineLvl w:val="0"/>
@@ -2773,6 +3657,10 @@
     <w:qFormat/>
     <w:rsid w:val="006C0375"/>
     <w:pPr>
+      <w:numPr>
+        <w:ilvl w:val="1"/>
+        <w:numId w:val="10"/>
+      </w:numPr>
       <w:spacing w:before="200" w:after="0"/>
       <w:outlineLvl w:val="1"/>
     </w:pPr>
@@ -2795,6 +3683,10 @@
     <w:qFormat/>
     <w:rsid w:val="006C0375"/>
     <w:pPr>
+      <w:numPr>
+        <w:ilvl w:val="2"/>
+        <w:numId w:val="10"/>
+      </w:numPr>
       <w:spacing w:before="200" w:after="0" w:line="271" w:lineRule="auto"/>
       <w:outlineLvl w:val="2"/>
     </w:pPr>
@@ -2815,6 +3707,10 @@
     <w:qFormat/>
     <w:rsid w:val="006C0375"/>
     <w:pPr>
+      <w:numPr>
+        <w:ilvl w:val="3"/>
+        <w:numId w:val="10"/>
+      </w:numPr>
       <w:spacing w:before="200" w:after="0"/>
       <w:outlineLvl w:val="3"/>
     </w:pPr>
@@ -2837,6 +3733,10 @@
     <w:qFormat/>
     <w:rsid w:val="006C0375"/>
     <w:pPr>
+      <w:numPr>
+        <w:ilvl w:val="4"/>
+        <w:numId w:val="10"/>
+      </w:numPr>
       <w:spacing w:before="200" w:after="0"/>
       <w:outlineLvl w:val="4"/>
     </w:pPr>
@@ -2858,6 +3758,10 @@
     <w:qFormat/>
     <w:rsid w:val="006C0375"/>
     <w:pPr>
+      <w:numPr>
+        <w:ilvl w:val="5"/>
+        <w:numId w:val="10"/>
+      </w:numPr>
       <w:spacing w:after="0" w:line="271" w:lineRule="auto"/>
       <w:outlineLvl w:val="5"/>
     </w:pPr>
@@ -2881,6 +3785,10 @@
     <w:qFormat/>
     <w:rsid w:val="006C0375"/>
     <w:pPr>
+      <w:numPr>
+        <w:ilvl w:val="6"/>
+        <w:numId w:val="10"/>
+      </w:numPr>
       <w:spacing w:after="0"/>
       <w:outlineLvl w:val="6"/>
     </w:pPr>
@@ -2901,6 +3809,10 @@
     <w:qFormat/>
     <w:rsid w:val="006C0375"/>
     <w:pPr>
+      <w:numPr>
+        <w:ilvl w:val="7"/>
+        <w:numId w:val="10"/>
+      </w:numPr>
       <w:spacing w:after="0"/>
       <w:outlineLvl w:val="7"/>
     </w:pPr>
@@ -2921,6 +3833,10 @@
     <w:qFormat/>
     <w:rsid w:val="006C0375"/>
     <w:pPr>
+      <w:numPr>
+        <w:ilvl w:val="8"/>
+        <w:numId w:val="10"/>
+      </w:numPr>
       <w:spacing w:after="0"/>
       <w:outlineLvl w:val="8"/>
     </w:pPr>
@@ -3101,11 +4017,13 @@
     <w:basedOn w:val="DefaultParagraphFont"/>
     <w:link w:val="Heading3"/>
     <w:uiPriority w:val="9"/>
+    <w:semiHidden/>
     <w:rsid w:val="006C0375"/>
     <w:rPr>
       <w:rFonts w:asciiTheme="majorHAnsi" w:eastAsiaTheme="majorEastAsia" w:hAnsiTheme="majorHAnsi" w:cstheme="majorBidi"/>
       <w:b/>
       <w:bCs/>
+      <w:sz w:val="24"/>
     </w:rPr>
   </w:style>
   <w:style w:type="character" w:customStyle="1" w:styleId="Heading4Char">
@@ -3121,6 +4039,7 @@
       <w:bCs/>
       <w:i/>
       <w:iCs/>
+      <w:sz w:val="24"/>
     </w:rPr>
   </w:style>
   <w:style w:type="character" w:customStyle="1" w:styleId="Heading5Char">
@@ -3135,6 +4054,7 @@
       <w:b/>
       <w:bCs/>
       <w:color w:val="7F7F7F" w:themeColor="text1" w:themeTint="80"/>
+      <w:sz w:val="24"/>
     </w:rPr>
   </w:style>
   <w:style w:type="character" w:customStyle="1" w:styleId="Heading6Char">
@@ -3151,6 +4071,7 @@
       <w:i/>
       <w:iCs/>
       <w:color w:val="7F7F7F" w:themeColor="text1" w:themeTint="80"/>
+      <w:sz w:val="24"/>
     </w:rPr>
   </w:style>
   <w:style w:type="character" w:customStyle="1" w:styleId="Heading7Char">
@@ -3164,6 +4085,7 @@
       <w:rFonts w:asciiTheme="majorHAnsi" w:eastAsiaTheme="majorEastAsia" w:hAnsiTheme="majorHAnsi" w:cstheme="majorBidi"/>
       <w:i/>
       <w:iCs/>
+      <w:sz w:val="24"/>
     </w:rPr>
   </w:style>
   <w:style w:type="character" w:customStyle="1" w:styleId="Heading8Char">

</xml_diff>